<commit_message>
final table and data sample
</commit_message>
<xml_diff>
--- a/Database/Group6_IT3290_156784.docx
+++ b/Database/Group6_IT3290_156784.docx
@@ -3780,6 +3780,7 @@
     </w:p>
     <w:p>
       <w:pPr>
+        <w:jc w:val="center"/>
         <w:rPr>
           <w:rFonts w:ascii="Times New Roman" w:hAnsi="Times New Roman" w:cs="Times New Roman"/>
           <w:sz w:val="28"/>
@@ -3794,10 +3795,10 @@
           <w:szCs w:val="28"/>
         </w:rPr>
         <w:drawing>
-          <wp:inline distT="0" distB="0" distL="0" distR="0" wp14:anchorId="025BBF74" wp14:editId="75E54FC3">
-            <wp:extent cx="5943600" cy="3423285"/>
-            <wp:effectExtent l="0" t="0" r="0" b="5715"/>
-            <wp:docPr id="1405560374" name="Picture 1" descr="A diagram of a network&#10;&#10;AI-generated content may be incorrect."/>
+          <wp:inline distT="0" distB="0" distL="0" distR="0" wp14:anchorId="5A500249" wp14:editId="2580800E">
+            <wp:extent cx="5731510" cy="3301365"/>
+            <wp:effectExtent l="0" t="0" r="2540" b="0"/>
+            <wp:docPr id="976835553" name="Picture 1" descr="A diagram of a network&#10;&#10;AI-generated content may be incorrect."/>
             <wp:cNvGraphicFramePr>
               <a:graphicFrameLocks xmlns:a="http://schemas.openxmlformats.org/drawingml/2006/main" noChangeAspect="1"/>
             </wp:cNvGraphicFramePr>
@@ -3805,7 +3806,7 @@
               <a:graphicData uri="http://schemas.openxmlformats.org/drawingml/2006/picture">
                 <pic:pic xmlns:pic="http://schemas.openxmlformats.org/drawingml/2006/picture">
                   <pic:nvPicPr>
-                    <pic:cNvPr id="1405560374" name="Picture 1" descr="A diagram of a network&#10;&#10;AI-generated content may be incorrect."/>
+                    <pic:cNvPr id="976835553" name="Picture 1" descr="A diagram of a network&#10;&#10;AI-generated content may be incorrect."/>
                     <pic:cNvPicPr/>
                   </pic:nvPicPr>
                   <pic:blipFill>
@@ -3823,7 +3824,7 @@
                   <pic:spPr>
                     <a:xfrm>
                       <a:off x="0" y="0"/>
-                      <a:ext cx="5943600" cy="3423285"/>
+                      <a:ext cx="5731510" cy="3301365"/>
                     </a:xfrm>
                     <a:prstGeom prst="rect">
                       <a:avLst/>
@@ -3911,769 +3912,6 @@
         <w:lastRenderedPageBreak/>
         <w:t>SƠ ĐỒ QUAN HỆ</w:t>
       </w:r>
-    </w:p>
-    <w:p>
-      <w:pPr>
-        <w:numPr>
-          <w:ilvl w:val="0"/>
-          <w:numId w:val="12"/>
-        </w:numPr>
-        <w:rPr>
-          <w:rFonts w:ascii="Times New Roman" w:hAnsi="Times New Roman" w:cs="Times New Roman"/>
-          <w:sz w:val="28"/>
-          <w:szCs w:val="28"/>
-          <w:lang w:val="en-US"/>
-        </w:rPr>
-      </w:pPr>
-      <w:r>
-        <w:rPr>
-          <w:rFonts w:ascii="Times New Roman" w:hAnsi="Times New Roman" w:cs="Times New Roman"/>
-          <w:sz w:val="28"/>
-          <w:szCs w:val="28"/>
-          <w:lang w:val="en-US"/>
-        </w:rPr>
-        <w:t xml:space="preserve">Xác định </w:t>
-      </w:r>
-      <w:r>
-        <w:rPr>
-          <w:rFonts w:ascii="Times New Roman" w:hAnsi="Times New Roman" w:cs="Times New Roman"/>
-          <w:sz w:val="28"/>
-          <w:szCs w:val="28"/>
-          <w:lang w:val="en-US"/>
-        </w:rPr>
-        <w:t>các bảng</w:t>
-      </w:r>
-    </w:p>
-    <w:p>
-      <w:pPr>
-        <w:ind w:left="1080"/>
-        <w:rPr>
-          <w:rFonts w:ascii="Times New Roman" w:hAnsi="Times New Roman" w:cs="Times New Roman"/>
-          <w:sz w:val="28"/>
-          <w:szCs w:val="28"/>
-          <w:lang w:val="en-US"/>
-        </w:rPr>
-      </w:pPr>
-      <w:r>
-        <w:rPr>
-          <w:rFonts w:ascii="Times New Roman" w:hAnsi="Times New Roman" w:cs="Times New Roman"/>
-          <w:sz w:val="28"/>
-          <w:szCs w:val="28"/>
-          <w:lang w:val="en-US"/>
-        </w:rPr>
-        <w:t>category(</w:t>
-      </w:r>
-      <w:r>
-        <w:rPr>
-          <w:rFonts w:ascii="Times New Roman" w:hAnsi="Times New Roman" w:cs="Times New Roman"/>
-          <w:b/>
-          <w:bCs/>
-          <w:sz w:val="28"/>
-          <w:szCs w:val="28"/>
-          <w:u w:val="single"/>
-          <w:lang w:val="en-US"/>
-        </w:rPr>
-        <w:t>category</w:t>
-      </w:r>
-      <w:r>
-        <w:rPr>
-          <w:rFonts w:ascii="Times New Roman" w:hAnsi="Times New Roman" w:cs="Times New Roman"/>
-          <w:b/>
-          <w:bCs/>
-          <w:sz w:val="28"/>
-          <w:szCs w:val="28"/>
-          <w:u w:val="single"/>
-          <w:lang w:val="en-US"/>
-        </w:rPr>
-        <w:t>_id</w:t>
-      </w:r>
-      <w:r>
-        <w:rPr>
-          <w:rFonts w:ascii="Times New Roman" w:hAnsi="Times New Roman" w:cs="Times New Roman"/>
-          <w:sz w:val="28"/>
-          <w:szCs w:val="28"/>
-          <w:lang w:val="en-US"/>
-        </w:rPr>
-        <w:t>, category_name)</w:t>
-      </w:r>
-    </w:p>
-    <w:p>
-      <w:pPr>
-        <w:ind w:left="1080"/>
-        <w:rPr>
-          <w:rFonts w:ascii="Times New Roman" w:hAnsi="Times New Roman" w:cs="Times New Roman"/>
-          <w:sz w:val="28"/>
-          <w:szCs w:val="28"/>
-          <w:lang w:val="en-US"/>
-        </w:rPr>
-      </w:pPr>
-      <w:r>
-        <w:rPr>
-          <w:rFonts w:ascii="Times New Roman" w:hAnsi="Times New Roman" w:cs="Times New Roman"/>
-          <w:sz w:val="28"/>
-          <w:szCs w:val="28"/>
-          <w:lang w:val="en-US"/>
-        </w:rPr>
-        <w:t>brand(</w:t>
-      </w:r>
-      <w:r>
-        <w:rPr>
-          <w:rFonts w:ascii="Times New Roman" w:hAnsi="Times New Roman" w:cs="Times New Roman"/>
-          <w:b/>
-          <w:bCs/>
-          <w:sz w:val="28"/>
-          <w:szCs w:val="28"/>
-          <w:u w:val="single"/>
-          <w:lang w:val="en-US"/>
-        </w:rPr>
-        <w:t>brand</w:t>
-      </w:r>
-      <w:r>
-        <w:rPr>
-          <w:rFonts w:ascii="Times New Roman" w:hAnsi="Times New Roman" w:cs="Times New Roman"/>
-          <w:sz w:val="28"/>
-          <w:szCs w:val="28"/>
-          <w:lang w:val="en-US"/>
-        </w:rPr>
-        <w:t xml:space="preserve">, brand_name, country_of_origin, </w:t>
-      </w:r>
-      <w:r>
-        <w:rPr>
-          <w:rFonts w:ascii="Times New Roman" w:hAnsi="Times New Roman" w:cs="Times New Roman"/>
-          <w:sz w:val="28"/>
-          <w:szCs w:val="28"/>
-          <w:lang w:val="en-US"/>
-        </w:rPr>
-        <w:t>brand_</w:t>
-      </w:r>
-      <w:r>
-        <w:rPr>
-          <w:rFonts w:ascii="Times New Roman" w:hAnsi="Times New Roman" w:cs="Times New Roman"/>
-          <w:sz w:val="28"/>
-          <w:szCs w:val="28"/>
-          <w:lang w:val="en-US"/>
-        </w:rPr>
-        <w:t>description)</w:t>
-      </w:r>
-    </w:p>
-    <w:p>
-      <w:pPr>
-        <w:ind w:left="1080"/>
-        <w:rPr>
-          <w:rFonts w:ascii="Times New Roman" w:hAnsi="Times New Roman" w:cs="Times New Roman"/>
-          <w:sz w:val="28"/>
-          <w:szCs w:val="28"/>
-          <w:lang w:val="en-US"/>
-        </w:rPr>
-      </w:pPr>
-      <w:r>
-        <w:rPr>
-          <w:rFonts w:ascii="Times New Roman" w:hAnsi="Times New Roman" w:cs="Times New Roman"/>
-          <w:sz w:val="28"/>
-          <w:szCs w:val="28"/>
-          <w:lang w:val="en-US"/>
-        </w:rPr>
-        <w:t>product(</w:t>
-      </w:r>
-      <w:r>
-        <w:rPr>
-          <w:rFonts w:ascii="Times New Roman" w:hAnsi="Times New Roman" w:cs="Times New Roman"/>
-          <w:b/>
-          <w:bCs/>
-          <w:sz w:val="28"/>
-          <w:szCs w:val="28"/>
-          <w:u w:val="single"/>
-          <w:lang w:val="en-US"/>
-        </w:rPr>
-        <w:t>product_id</w:t>
-      </w:r>
-      <w:r>
-        <w:rPr>
-          <w:rFonts w:ascii="Times New Roman" w:hAnsi="Times New Roman" w:cs="Times New Roman"/>
-          <w:sz w:val="28"/>
-          <w:szCs w:val="28"/>
-          <w:lang w:val="en-US"/>
-        </w:rPr>
-        <w:t xml:space="preserve">, </w:t>
-      </w:r>
-      <w:r>
-        <w:rPr>
-          <w:rFonts w:ascii="Times New Roman" w:hAnsi="Times New Roman" w:cs="Times New Roman"/>
-          <w:i/>
-          <w:iCs/>
-          <w:sz w:val="28"/>
-          <w:szCs w:val="28"/>
-          <w:lang w:val="en-US"/>
-        </w:rPr>
-        <w:t>category</w:t>
-      </w:r>
-      <w:r>
-        <w:rPr>
-          <w:rFonts w:ascii="Times New Roman" w:hAnsi="Times New Roman" w:cs="Times New Roman"/>
-          <w:i/>
-          <w:iCs/>
-          <w:sz w:val="28"/>
-          <w:szCs w:val="28"/>
-          <w:lang w:val="en-US"/>
-        </w:rPr>
-        <w:t>_id</w:t>
-      </w:r>
-      <w:r>
-        <w:rPr>
-          <w:rFonts w:ascii="Times New Roman" w:hAnsi="Times New Roman" w:cs="Times New Roman"/>
-          <w:sz w:val="28"/>
-          <w:szCs w:val="28"/>
-          <w:lang w:val="en-US"/>
-        </w:rPr>
-        <w:t xml:space="preserve">, </w:t>
-      </w:r>
-      <w:r>
-        <w:rPr>
-          <w:rFonts w:ascii="Times New Roman" w:hAnsi="Times New Roman" w:cs="Times New Roman"/>
-          <w:i/>
-          <w:iCs/>
-          <w:sz w:val="28"/>
-          <w:szCs w:val="28"/>
-          <w:lang w:val="en-US"/>
-        </w:rPr>
-        <w:t>brand</w:t>
-      </w:r>
-      <w:r>
-        <w:rPr>
-          <w:rFonts w:ascii="Times New Roman" w:hAnsi="Times New Roman" w:cs="Times New Roman"/>
-          <w:i/>
-          <w:iCs/>
-          <w:sz w:val="28"/>
-          <w:szCs w:val="28"/>
-          <w:lang w:val="en-US"/>
-        </w:rPr>
-        <w:t>_id</w:t>
-      </w:r>
-      <w:r>
-        <w:rPr>
-          <w:rFonts w:ascii="Times New Roman" w:hAnsi="Times New Roman" w:cs="Times New Roman"/>
-          <w:sz w:val="28"/>
-          <w:szCs w:val="28"/>
-          <w:lang w:val="en-US"/>
-        </w:rPr>
-        <w:t xml:space="preserve">, product_name, </w:t>
-      </w:r>
-      <w:r>
-        <w:rPr>
-          <w:rFonts w:ascii="Times New Roman" w:hAnsi="Times New Roman" w:cs="Times New Roman"/>
-          <w:sz w:val="28"/>
-          <w:szCs w:val="28"/>
-          <w:lang w:val="en-US"/>
-        </w:rPr>
-        <w:t>purchase_price</w:t>
-      </w:r>
-      <w:r>
-        <w:rPr>
-          <w:rFonts w:ascii="Times New Roman" w:hAnsi="Times New Roman" w:cs="Times New Roman"/>
-          <w:sz w:val="28"/>
-          <w:szCs w:val="28"/>
-          <w:lang w:val="en-US"/>
-        </w:rPr>
-        <w:t xml:space="preserve">, </w:t>
-      </w:r>
-      <w:r>
-        <w:rPr>
-          <w:rFonts w:ascii="Times New Roman" w:hAnsi="Times New Roman" w:cs="Times New Roman"/>
-          <w:sz w:val="28"/>
-          <w:szCs w:val="28"/>
-          <w:lang w:val="en-US"/>
-        </w:rPr>
-        <w:t>selling_</w:t>
-      </w:r>
-      <w:r>
-        <w:rPr>
-          <w:rFonts w:ascii="Times New Roman" w:hAnsi="Times New Roman" w:cs="Times New Roman"/>
-          <w:sz w:val="28"/>
-          <w:szCs w:val="28"/>
-          <w:lang w:val="en-US"/>
-        </w:rPr>
-        <w:t>price, material,</w:t>
-      </w:r>
-      <w:r>
-        <w:rPr>
-          <w:rFonts w:ascii="Times New Roman" w:hAnsi="Times New Roman" w:cs="Times New Roman"/>
-          <w:sz w:val="28"/>
-          <w:szCs w:val="28"/>
-          <w:lang w:val="en-US"/>
-        </w:rPr>
-        <w:t xml:space="preserve"> product_</w:t>
-      </w:r>
-      <w:r>
-        <w:rPr>
-          <w:rFonts w:ascii="Times New Roman" w:hAnsi="Times New Roman" w:cs="Times New Roman"/>
-          <w:sz w:val="28"/>
-          <w:szCs w:val="28"/>
-          <w:lang w:val="en-US"/>
-        </w:rPr>
-        <w:t>description, average_rating)</w:t>
-      </w:r>
-    </w:p>
-    <w:p>
-      <w:pPr>
-        <w:ind w:left="1080"/>
-        <w:rPr>
-          <w:rFonts w:ascii="Times New Roman" w:hAnsi="Times New Roman" w:cs="Times New Roman"/>
-          <w:sz w:val="28"/>
-          <w:szCs w:val="28"/>
-          <w:lang w:val="en-US"/>
-        </w:rPr>
-      </w:pPr>
-      <w:r>
-        <w:rPr>
-          <w:rFonts w:ascii="Times New Roman" w:hAnsi="Times New Roman" w:cs="Times New Roman"/>
-          <w:sz w:val="28"/>
-          <w:szCs w:val="28"/>
-          <w:lang w:val="en-US"/>
-        </w:rPr>
-        <w:t>variant(</w:t>
-      </w:r>
-      <w:r>
-        <w:rPr>
-          <w:rFonts w:ascii="Times New Roman" w:hAnsi="Times New Roman" w:cs="Times New Roman"/>
-          <w:b/>
-          <w:bCs/>
-          <w:sz w:val="28"/>
-          <w:szCs w:val="28"/>
-          <w:u w:val="single"/>
-          <w:lang w:val="en-US"/>
-        </w:rPr>
-        <w:t>variant_id</w:t>
-      </w:r>
-      <w:r>
-        <w:rPr>
-          <w:rFonts w:ascii="Times New Roman" w:hAnsi="Times New Roman" w:cs="Times New Roman"/>
-          <w:sz w:val="28"/>
-          <w:szCs w:val="28"/>
-          <w:lang w:val="en-US"/>
-        </w:rPr>
-        <w:t xml:space="preserve">, </w:t>
-      </w:r>
-      <w:r>
-        <w:rPr>
-          <w:rFonts w:ascii="Times New Roman" w:hAnsi="Times New Roman" w:cs="Times New Roman"/>
-          <w:i/>
-          <w:iCs/>
-          <w:sz w:val="28"/>
-          <w:szCs w:val="28"/>
-          <w:lang w:val="en-US"/>
-        </w:rPr>
-        <w:t>product_id</w:t>
-      </w:r>
-      <w:r>
-        <w:rPr>
-          <w:rFonts w:ascii="Times New Roman" w:hAnsi="Times New Roman" w:cs="Times New Roman"/>
-          <w:sz w:val="28"/>
-          <w:szCs w:val="28"/>
-          <w:lang w:val="en-US"/>
-        </w:rPr>
-        <w:t>, color, size, stock_quantity)</w:t>
-      </w:r>
-    </w:p>
-    <w:p>
-      <w:pPr>
-        <w:ind w:left="1080"/>
-        <w:rPr>
-          <w:rFonts w:ascii="Times New Roman" w:hAnsi="Times New Roman" w:cs="Times New Roman"/>
-          <w:sz w:val="28"/>
-          <w:szCs w:val="28"/>
-          <w:lang w:val="en-US"/>
-        </w:rPr>
-      </w:pPr>
-      <w:r>
-        <w:rPr>
-          <w:rFonts w:ascii="Times New Roman" w:hAnsi="Times New Roman" w:cs="Times New Roman"/>
-          <w:sz w:val="28"/>
-          <w:szCs w:val="28"/>
-          <w:lang w:val="en-US"/>
-        </w:rPr>
-        <w:t>customer(</w:t>
-      </w:r>
-      <w:r>
-        <w:rPr>
-          <w:rFonts w:ascii="Times New Roman" w:hAnsi="Times New Roman" w:cs="Times New Roman"/>
-          <w:b/>
-          <w:sz w:val="28"/>
-          <w:szCs w:val="28"/>
-          <w:u w:val="single"/>
-          <w:lang w:val="en-US"/>
-        </w:rPr>
-        <w:t>customer_id</w:t>
-      </w:r>
-      <w:r>
-        <w:rPr>
-          <w:rFonts w:ascii="Times New Roman" w:hAnsi="Times New Roman" w:cs="Times New Roman"/>
-          <w:sz w:val="28"/>
-          <w:szCs w:val="28"/>
-          <w:lang w:val="en-US"/>
-        </w:rPr>
-        <w:t xml:space="preserve">, first_name, last_name, </w:t>
-      </w:r>
-      <w:r>
-        <w:rPr>
-          <w:rFonts w:ascii="Times New Roman" w:hAnsi="Times New Roman" w:cs="Times New Roman"/>
-          <w:sz w:val="28"/>
-          <w:szCs w:val="28"/>
-          <w:lang w:val="en-US"/>
-        </w:rPr>
-        <w:t>street</w:t>
-      </w:r>
-      <w:r>
-        <w:rPr>
-          <w:rFonts w:ascii="Times New Roman" w:hAnsi="Times New Roman" w:cs="Times New Roman"/>
-          <w:sz w:val="28"/>
-          <w:szCs w:val="28"/>
-          <w:lang w:val="en-US"/>
-        </w:rPr>
-        <w:t>, city, district, phone_number, email, credit_card, dob, gender, username, password)</w:t>
-      </w:r>
-    </w:p>
-    <w:p>
-      <w:pPr>
-        <w:ind w:left="1080"/>
-        <w:rPr>
-          <w:rFonts w:ascii="Times New Roman" w:hAnsi="Times New Roman" w:cs="Times New Roman"/>
-          <w:sz w:val="28"/>
-          <w:szCs w:val="28"/>
-          <w:lang w:val="en-US"/>
-        </w:rPr>
-      </w:pPr>
-      <w:r>
-        <w:rPr>
-          <w:rFonts w:ascii="Times New Roman" w:hAnsi="Times New Roman" w:cs="Times New Roman"/>
-          <w:sz w:val="28"/>
-          <w:szCs w:val="28"/>
-          <w:lang w:val="en-US"/>
-        </w:rPr>
-        <w:t>feedback(</w:t>
-      </w:r>
-      <w:r>
-        <w:rPr>
-          <w:rFonts w:ascii="Times New Roman" w:hAnsi="Times New Roman" w:cs="Times New Roman"/>
-          <w:b/>
-          <w:bCs/>
-          <w:i/>
-          <w:sz w:val="28"/>
-          <w:szCs w:val="28"/>
-          <w:u w:val="single"/>
-          <w:lang w:val="en-US"/>
-        </w:rPr>
-        <w:t>orderdetail_id</w:t>
-      </w:r>
-      <w:r>
-        <w:rPr>
-          <w:rFonts w:ascii="Times New Roman" w:hAnsi="Times New Roman" w:cs="Times New Roman"/>
-          <w:iCs/>
-          <w:sz w:val="28"/>
-          <w:szCs w:val="28"/>
-          <w:lang w:val="en-US"/>
-        </w:rPr>
-        <w:t xml:space="preserve">, feedback, </w:t>
-      </w:r>
-      <w:r>
-        <w:rPr>
-          <w:rFonts w:ascii="Times New Roman" w:hAnsi="Times New Roman" w:cs="Times New Roman"/>
-          <w:sz w:val="28"/>
-          <w:szCs w:val="28"/>
-          <w:lang w:val="en-US"/>
-        </w:rPr>
-        <w:t>rating, feedback_date)</w:t>
-      </w:r>
-      <w:r>
-        <w:rPr>
-          <w:rFonts w:ascii="Times New Roman" w:hAnsi="Times New Roman" w:cs="Times New Roman"/>
-          <w:sz w:val="28"/>
-          <w:szCs w:val="28"/>
-          <w:lang w:val="en-US"/>
-        </w:rPr>
-        <w:t xml:space="preserve"> (orderdetail_id là </w:t>
-      </w:r>
-      <w:r>
-        <w:rPr>
-          <w:rFonts w:ascii="Times New Roman" w:hAnsi="Times New Roman" w:cs="Times New Roman"/>
-          <w:b/>
-          <w:bCs/>
-          <w:sz w:val="28"/>
-          <w:szCs w:val="28"/>
-          <w:lang w:val="en-US"/>
-        </w:rPr>
-        <w:t>PK, FK</w:t>
-      </w:r>
-      <w:r>
-        <w:rPr>
-          <w:rFonts w:ascii="Times New Roman" w:hAnsi="Times New Roman" w:cs="Times New Roman"/>
-          <w:sz w:val="28"/>
-          <w:szCs w:val="28"/>
-          <w:lang w:val="en-US"/>
-        </w:rPr>
-        <w:t>)</w:t>
-      </w:r>
-    </w:p>
-    <w:p>
-      <w:pPr>
-        <w:ind w:left="1080"/>
-        <w:rPr>
-          <w:rFonts w:ascii="Times New Roman" w:hAnsi="Times New Roman" w:cs="Times New Roman"/>
-          <w:sz w:val="28"/>
-          <w:szCs w:val="28"/>
-          <w:lang w:val="en-US"/>
-        </w:rPr>
-      </w:pPr>
-      <w:r>
-        <w:rPr>
-          <w:rFonts w:ascii="Times New Roman" w:hAnsi="Times New Roman" w:cs="Times New Roman"/>
-          <w:sz w:val="28"/>
-          <w:szCs w:val="28"/>
-          <w:lang w:val="en-US"/>
-        </w:rPr>
-        <w:t>orderdetail(</w:t>
-      </w:r>
-      <w:r>
-        <w:rPr>
-          <w:rFonts w:ascii="Times New Roman" w:hAnsi="Times New Roman" w:cs="Times New Roman"/>
-          <w:b/>
-          <w:sz w:val="28"/>
-          <w:szCs w:val="28"/>
-          <w:u w:val="single"/>
-          <w:lang w:val="en-US"/>
-        </w:rPr>
-        <w:t>orderdetail_id</w:t>
-      </w:r>
-      <w:r>
-        <w:rPr>
-          <w:rFonts w:ascii="Times New Roman" w:hAnsi="Times New Roman" w:cs="Times New Roman"/>
-          <w:sz w:val="28"/>
-          <w:szCs w:val="28"/>
-          <w:lang w:val="en-US"/>
-        </w:rPr>
-        <w:t>,</w:t>
-      </w:r>
-      <w:r>
-        <w:rPr>
-          <w:rFonts w:ascii="Times New Roman" w:hAnsi="Times New Roman" w:cs="Times New Roman"/>
-          <w:i/>
-          <w:sz w:val="28"/>
-          <w:szCs w:val="28"/>
-          <w:lang w:val="en-US"/>
-        </w:rPr>
-        <w:t xml:space="preserve"> order_id</w:t>
-      </w:r>
-      <w:r>
-        <w:rPr>
-          <w:rFonts w:ascii="Times New Roman" w:hAnsi="Times New Roman" w:cs="Times New Roman"/>
-          <w:sz w:val="28"/>
-          <w:szCs w:val="28"/>
-          <w:lang w:val="en-US"/>
-        </w:rPr>
-        <w:t xml:space="preserve">, </w:t>
-      </w:r>
-      <w:r>
-        <w:rPr>
-          <w:rFonts w:ascii="Times New Roman" w:hAnsi="Times New Roman" w:cs="Times New Roman"/>
-          <w:i/>
-          <w:sz w:val="28"/>
-          <w:szCs w:val="28"/>
-          <w:lang w:val="en-US"/>
-        </w:rPr>
-        <w:t>variant</w:t>
-      </w:r>
-      <w:r>
-        <w:rPr>
-          <w:rFonts w:ascii="Times New Roman" w:hAnsi="Times New Roman" w:cs="Times New Roman"/>
-          <w:i/>
-          <w:sz w:val="28"/>
-          <w:szCs w:val="28"/>
-          <w:lang w:val="en-US"/>
-        </w:rPr>
-        <w:t>_id</w:t>
-      </w:r>
-      <w:r>
-        <w:rPr>
-          <w:rFonts w:ascii="Times New Roman" w:hAnsi="Times New Roman" w:cs="Times New Roman"/>
-          <w:sz w:val="28"/>
-          <w:szCs w:val="28"/>
-          <w:lang w:val="en-US"/>
-        </w:rPr>
-        <w:t xml:space="preserve">, </w:t>
-      </w:r>
-      <w:r>
-        <w:rPr>
-          <w:rFonts w:ascii="Times New Roman" w:hAnsi="Times New Roman" w:cs="Times New Roman"/>
-          <w:sz w:val="28"/>
-          <w:szCs w:val="28"/>
-          <w:lang w:val="en-US"/>
-        </w:rPr>
-        <w:t>order_</w:t>
-      </w:r>
-      <w:r>
-        <w:rPr>
-          <w:rFonts w:ascii="Times New Roman" w:hAnsi="Times New Roman" w:cs="Times New Roman"/>
-          <w:sz w:val="28"/>
-          <w:szCs w:val="28"/>
-          <w:lang w:val="en-US"/>
-        </w:rPr>
-        <w:t>quantity, unit_price, discount, sub_total)</w:t>
-      </w:r>
-    </w:p>
-    <w:p>
-      <w:pPr>
-        <w:ind w:left="1080"/>
-        <w:rPr>
-          <w:rFonts w:ascii="Times New Roman" w:hAnsi="Times New Roman" w:cs="Times New Roman"/>
-          <w:sz w:val="28"/>
-          <w:szCs w:val="28"/>
-          <w:lang w:val="en-US"/>
-        </w:rPr>
-      </w:pPr>
-      <w:r>
-        <w:rPr>
-          <w:rFonts w:ascii="Times New Roman" w:hAnsi="Times New Roman" w:cs="Times New Roman"/>
-          <w:sz w:val="28"/>
-          <w:szCs w:val="28"/>
-          <w:lang w:val="en-US"/>
-        </w:rPr>
-        <w:t>order(</w:t>
-      </w:r>
-      <w:r>
-        <w:rPr>
-          <w:rFonts w:ascii="Times New Roman" w:hAnsi="Times New Roman" w:cs="Times New Roman"/>
-          <w:b/>
-          <w:bCs/>
-          <w:sz w:val="28"/>
-          <w:szCs w:val="28"/>
-          <w:u w:val="single"/>
-          <w:lang w:val="en-US"/>
-        </w:rPr>
-        <w:t>order_id</w:t>
-      </w:r>
-      <w:r>
-        <w:rPr>
-          <w:rFonts w:ascii="Times New Roman" w:hAnsi="Times New Roman" w:cs="Times New Roman"/>
-          <w:sz w:val="28"/>
-          <w:szCs w:val="28"/>
-          <w:lang w:val="en-US"/>
-        </w:rPr>
-        <w:t xml:space="preserve">, </w:t>
-      </w:r>
-      <w:r>
-        <w:rPr>
-          <w:rFonts w:ascii="Times New Roman" w:hAnsi="Times New Roman" w:cs="Times New Roman"/>
-          <w:i/>
-          <w:iCs/>
-          <w:sz w:val="28"/>
-          <w:szCs w:val="28"/>
-          <w:lang w:val="en-US"/>
-        </w:rPr>
-        <w:t>customer_id</w:t>
-      </w:r>
-      <w:r>
-        <w:rPr>
-          <w:rFonts w:ascii="Times New Roman" w:hAnsi="Times New Roman" w:cs="Times New Roman"/>
-          <w:sz w:val="28"/>
-          <w:szCs w:val="28"/>
-          <w:lang w:val="en-US"/>
-        </w:rPr>
-        <w:t>, total_amount, total_discount, final_amount, order_date, status, payment_method, note)</w:t>
-      </w:r>
-    </w:p>
-    <w:p>
-      <w:pPr>
-        <w:ind w:left="1080"/>
-        <w:rPr>
-          <w:rFonts w:ascii="Times New Roman" w:hAnsi="Times New Roman" w:cs="Times New Roman"/>
-          <w:sz w:val="28"/>
-          <w:szCs w:val="28"/>
-          <w:lang w:val="en-US"/>
-        </w:rPr>
-      </w:pPr>
-      <w:r>
-        <w:rPr>
-          <w:rFonts w:ascii="Times New Roman" w:hAnsi="Times New Roman" w:cs="Times New Roman"/>
-          <w:sz w:val="28"/>
-          <w:szCs w:val="28"/>
-          <w:lang w:val="en-US"/>
-        </w:rPr>
-        <w:t>employee(</w:t>
-      </w:r>
-      <w:r>
-        <w:rPr>
-          <w:rFonts w:ascii="Times New Roman" w:hAnsi="Times New Roman" w:cs="Times New Roman"/>
-          <w:b/>
-          <w:bCs/>
-          <w:sz w:val="28"/>
-          <w:szCs w:val="28"/>
-          <w:u w:val="single"/>
-          <w:lang w:val="en-US"/>
-        </w:rPr>
-        <w:t>employee_id</w:t>
-      </w:r>
-      <w:r>
-        <w:rPr>
-          <w:rFonts w:ascii="Times New Roman" w:hAnsi="Times New Roman" w:cs="Times New Roman"/>
-          <w:sz w:val="28"/>
-          <w:szCs w:val="28"/>
-          <w:lang w:val="en-US"/>
-        </w:rPr>
-        <w:t>, first_name, last_name, dob, phone_number, email, username, password)</w:t>
-      </w:r>
-    </w:p>
-    <w:p>
-      <w:pPr>
-        <w:rPr>
-          <w:rFonts w:ascii="Times New Roman" w:hAnsi="Times New Roman" w:cs="Times New Roman"/>
-          <w:sz w:val="28"/>
-          <w:szCs w:val="28"/>
-          <w:lang w:val="en-US"/>
-        </w:rPr>
-      </w:pPr>
-      <w:r>
-        <w:rPr>
-          <w:rFonts w:ascii="Times New Roman" w:hAnsi="Times New Roman" w:cs="Times New Roman"/>
-          <w:sz w:val="28"/>
-          <w:szCs w:val="28"/>
-          <w:lang w:val="en-US"/>
-        </w:rPr>
-        <w:br w:type="page"/>
-      </w:r>
-    </w:p>
-    <w:p>
-      <w:pPr>
-        <w:numPr>
-          <w:ilvl w:val="0"/>
-          <w:numId w:val="12"/>
-        </w:numPr>
-        <w:rPr>
-          <w:rFonts w:ascii="Times New Roman" w:hAnsi="Times New Roman" w:cs="Times New Roman"/>
-          <w:sz w:val="28"/>
-          <w:szCs w:val="28"/>
-          <w:lang w:val="en-US"/>
-        </w:rPr>
-      </w:pPr>
-      <w:r>
-        <w:rPr>
-          <w:rFonts w:ascii="Times New Roman" w:hAnsi="Times New Roman" w:cs="Times New Roman"/>
-          <w:sz w:val="28"/>
-          <w:szCs w:val="28"/>
-          <w:lang w:val="en-US"/>
-        </w:rPr>
-        <w:lastRenderedPageBreak/>
-        <w:t xml:space="preserve">Sơ đồ </w:t>
-      </w:r>
-    </w:p>
-    <w:p>
-      <w:pPr>
-        <w:jc w:val="center"/>
-        <w:rPr>
-          <w:rFonts w:ascii="Times New Roman" w:hAnsi="Times New Roman" w:cs="Times New Roman"/>
-          <w:sz w:val="28"/>
-          <w:szCs w:val="28"/>
-          <w:lang w:val="en-US"/>
-        </w:rPr>
-      </w:pPr>
     </w:p>
     <w:p>
       <w:pPr>
@@ -5122,7 +4360,16 @@
                 <w:szCs w:val="28"/>
                 <w:lang w:val="en-US"/>
               </w:rPr>
-              <w:t xml:space="preserve">1 – n </w:t>
+              <w:t>n</w:t>
+            </w:r>
+            <w:r>
+              <w:rPr>
+                <w:rFonts w:ascii="Times New Roman" w:hAnsi="Times New Roman" w:cs="Times New Roman"/>
+                <w:sz w:val="28"/>
+                <w:szCs w:val="28"/>
+                <w:lang w:val="en-US"/>
+              </w:rPr>
+              <w:t xml:space="preserve"> – n </w:t>
             </w:r>
           </w:p>
         </w:tc>
@@ -5146,7 +4393,43 @@
                 <w:szCs w:val="28"/>
                 <w:lang w:val="en-US"/>
               </w:rPr>
-              <w:t>Mỗi nhân viên có thể xử lý nhiều đơn hàng, mỗi đơn hàng chỉ được xử lý bởi một nhân viên.</w:t>
+              <w:t xml:space="preserve">Mỗi nhân viên có thể xử lý nhiều đơn hàng, mỗi đơn hàng </w:t>
+            </w:r>
+            <w:r>
+              <w:rPr>
+                <w:rFonts w:ascii="Times New Roman" w:hAnsi="Times New Roman" w:cs="Times New Roman"/>
+                <w:sz w:val="28"/>
+                <w:szCs w:val="28"/>
+                <w:lang w:val="en-US"/>
+              </w:rPr>
+              <w:t>có thể được</w:t>
+            </w:r>
+            <w:r>
+              <w:rPr>
+                <w:rFonts w:ascii="Times New Roman" w:hAnsi="Times New Roman" w:cs="Times New Roman"/>
+                <w:sz w:val="28"/>
+                <w:szCs w:val="28"/>
+                <w:lang w:val="en-US"/>
+              </w:rPr>
+              <w:t xml:space="preserve"> xử lý bởi </w:t>
+            </w:r>
+            <w:r>
+              <w:rPr>
+                <w:rFonts w:ascii="Times New Roman" w:hAnsi="Times New Roman" w:cs="Times New Roman"/>
+                <w:sz w:val="28"/>
+                <w:szCs w:val="28"/>
+                <w:lang w:val="en-US"/>
+              </w:rPr>
+              <w:t>nhiều</w:t>
+            </w:r>
+            <w:r>
+              <w:rPr>
+                <w:rFonts w:ascii="Times New Roman" w:hAnsi="Times New Roman" w:cs="Times New Roman"/>
+                <w:sz w:val="28"/>
+                <w:szCs w:val="28"/>
+                <w:lang w:val="en-US"/>
+              </w:rPr>
+              <w:t xml:space="preserve"> nhân viên.</w:t>
             </w:r>
           </w:p>
         </w:tc>
@@ -5464,7 +4747,16 @@
                 <w:szCs w:val="28"/>
                 <w:lang w:val="en-US"/>
               </w:rPr>
-              <w:t xml:space="preserve">1 – n </w:t>
+              <w:t>n</w:t>
+            </w:r>
+            <w:r>
+              <w:rPr>
+                <w:rFonts w:ascii="Times New Roman" w:hAnsi="Times New Roman" w:cs="Times New Roman"/>
+                <w:sz w:val="28"/>
+                <w:szCs w:val="28"/>
+                <w:lang w:val="en-US"/>
+              </w:rPr>
+              <w:t xml:space="preserve"> – n </w:t>
             </w:r>
           </w:p>
         </w:tc>
@@ -5488,7 +4780,16 @@
                 <w:szCs w:val="28"/>
                 <w:lang w:val="en-US"/>
               </w:rPr>
-              <w:t>Mỗi danh mục có thể có nhiều sản phẩm, mỗi sản phẩm chỉ thuộc một danh mục.</w:t>
+              <w:t xml:space="preserve">Mỗi danh mục có thể có nhiều sản phẩm, mỗi sản phẩm </w:t>
+            </w:r>
+            <w:r>
+              <w:rPr>
+                <w:rFonts w:ascii="Times New Roman" w:hAnsi="Times New Roman" w:cs="Times New Roman"/>
+                <w:sz w:val="28"/>
+                <w:szCs w:val="28"/>
+                <w:lang w:val="en-US"/>
+              </w:rPr>
+              <w:t>có thể thuộc nhiều danh mục.</w:t>
             </w:r>
           </w:p>
         </w:tc>
@@ -5766,8 +5067,867 @@
           <w:rFonts w:ascii="Times New Roman" w:hAnsi="Times New Roman" w:cs="Times New Roman"/>
           <w:sz w:val="28"/>
           <w:szCs w:val="28"/>
-        </w:rPr>
-      </w:pPr>
+          <w:lang w:val="en-US"/>
+        </w:rPr>
+      </w:pPr>
+    </w:p>
+    <w:p>
+      <w:pPr>
+        <w:numPr>
+          <w:ilvl w:val="0"/>
+          <w:numId w:val="12"/>
+        </w:numPr>
+        <w:rPr>
+          <w:rFonts w:ascii="Times New Roman" w:hAnsi="Times New Roman" w:cs="Times New Roman"/>
+          <w:sz w:val="28"/>
+          <w:szCs w:val="28"/>
+          <w:lang w:val="en-US"/>
+        </w:rPr>
+      </w:pPr>
+      <w:r>
+        <w:rPr>
+          <w:rFonts w:ascii="Times New Roman" w:hAnsi="Times New Roman" w:cs="Times New Roman"/>
+          <w:sz w:val="28"/>
+          <w:szCs w:val="28"/>
+          <w:lang w:val="en-US"/>
+        </w:rPr>
+        <w:t>Xác định các bảng</w:t>
+      </w:r>
+    </w:p>
+    <w:p>
+      <w:pPr>
+        <w:numPr>
+          <w:ilvl w:val="0"/>
+          <w:numId w:val="15"/>
+        </w:numPr>
+        <w:rPr>
+          <w:rFonts w:ascii="Times New Roman" w:hAnsi="Times New Roman" w:cs="Times New Roman"/>
+          <w:sz w:val="28"/>
+          <w:szCs w:val="28"/>
+          <w:lang w:val="en-US"/>
+        </w:rPr>
+      </w:pPr>
+      <w:r>
+        <w:rPr>
+          <w:rFonts w:ascii="Times New Roman" w:hAnsi="Times New Roman" w:cs="Times New Roman"/>
+          <w:sz w:val="28"/>
+          <w:szCs w:val="28"/>
+          <w:lang w:val="en-US"/>
+        </w:rPr>
+        <w:t>category(</w:t>
+      </w:r>
+      <w:r>
+        <w:rPr>
+          <w:rFonts w:ascii="Times New Roman" w:hAnsi="Times New Roman" w:cs="Times New Roman"/>
+          <w:b/>
+          <w:bCs/>
+          <w:sz w:val="28"/>
+          <w:szCs w:val="28"/>
+          <w:u w:val="single"/>
+          <w:lang w:val="en-US"/>
+        </w:rPr>
+        <w:t>category_id</w:t>
+      </w:r>
+      <w:r>
+        <w:rPr>
+          <w:rFonts w:ascii="Times New Roman" w:hAnsi="Times New Roman" w:cs="Times New Roman"/>
+          <w:sz w:val="28"/>
+          <w:szCs w:val="28"/>
+          <w:lang w:val="en-US"/>
+        </w:rPr>
+        <w:t>, category_name)</w:t>
+      </w:r>
+    </w:p>
+    <w:p>
+      <w:pPr>
+        <w:numPr>
+          <w:ilvl w:val="0"/>
+          <w:numId w:val="15"/>
+        </w:numPr>
+        <w:rPr>
+          <w:rFonts w:ascii="Times New Roman" w:hAnsi="Times New Roman" w:cs="Times New Roman"/>
+          <w:sz w:val="28"/>
+          <w:szCs w:val="28"/>
+          <w:lang w:val="en-US"/>
+        </w:rPr>
+      </w:pPr>
+      <w:r>
+        <w:rPr>
+          <w:rFonts w:ascii="Times New Roman" w:hAnsi="Times New Roman" w:cs="Times New Roman"/>
+          <w:sz w:val="28"/>
+          <w:szCs w:val="28"/>
+          <w:lang w:val="en-US"/>
+        </w:rPr>
+        <w:t>brand(</w:t>
+      </w:r>
+      <w:r>
+        <w:rPr>
+          <w:rFonts w:ascii="Times New Roman" w:hAnsi="Times New Roman" w:cs="Times New Roman"/>
+          <w:b/>
+          <w:bCs/>
+          <w:sz w:val="28"/>
+          <w:szCs w:val="28"/>
+          <w:u w:val="single"/>
+          <w:lang w:val="en-US"/>
+        </w:rPr>
+        <w:t>brand</w:t>
+      </w:r>
+      <w:r>
+        <w:rPr>
+          <w:rFonts w:ascii="Times New Roman" w:hAnsi="Times New Roman" w:cs="Times New Roman"/>
+          <w:sz w:val="28"/>
+          <w:szCs w:val="28"/>
+          <w:lang w:val="en-US"/>
+        </w:rPr>
+        <w:t>, brand_name, country_of_origin, brand_description)</w:t>
+      </w:r>
+    </w:p>
+    <w:p>
+      <w:pPr>
+        <w:numPr>
+          <w:ilvl w:val="0"/>
+          <w:numId w:val="15"/>
+        </w:numPr>
+        <w:rPr>
+          <w:rFonts w:ascii="Times New Roman" w:hAnsi="Times New Roman" w:cs="Times New Roman"/>
+          <w:sz w:val="28"/>
+          <w:szCs w:val="28"/>
+          <w:lang w:val="en-US"/>
+        </w:rPr>
+      </w:pPr>
+      <w:r>
+        <w:rPr>
+          <w:rFonts w:ascii="Times New Roman" w:hAnsi="Times New Roman" w:cs="Times New Roman"/>
+          <w:sz w:val="28"/>
+          <w:szCs w:val="28"/>
+          <w:lang w:val="en-US"/>
+        </w:rPr>
+        <w:t>product(</w:t>
+      </w:r>
+      <w:r>
+        <w:rPr>
+          <w:rFonts w:ascii="Times New Roman" w:hAnsi="Times New Roman" w:cs="Times New Roman"/>
+          <w:b/>
+          <w:bCs/>
+          <w:sz w:val="28"/>
+          <w:szCs w:val="28"/>
+          <w:u w:val="single"/>
+          <w:lang w:val="en-US"/>
+        </w:rPr>
+        <w:t>product_id</w:t>
+      </w:r>
+      <w:r>
+        <w:rPr>
+          <w:rFonts w:ascii="Times New Roman" w:hAnsi="Times New Roman" w:cs="Times New Roman"/>
+          <w:sz w:val="28"/>
+          <w:szCs w:val="28"/>
+          <w:lang w:val="en-US"/>
+        </w:rPr>
+        <w:t xml:space="preserve">, </w:t>
+      </w:r>
+      <w:r>
+        <w:rPr>
+          <w:rFonts w:ascii="Times New Roman" w:hAnsi="Times New Roman" w:cs="Times New Roman"/>
+          <w:i/>
+          <w:iCs/>
+          <w:sz w:val="28"/>
+          <w:szCs w:val="28"/>
+          <w:lang w:val="en-US"/>
+        </w:rPr>
+        <w:t>brand_id</w:t>
+      </w:r>
+      <w:r>
+        <w:rPr>
+          <w:rFonts w:ascii="Times New Roman" w:hAnsi="Times New Roman" w:cs="Times New Roman"/>
+          <w:sz w:val="28"/>
+          <w:szCs w:val="28"/>
+          <w:lang w:val="en-US"/>
+        </w:rPr>
+        <w:t>, product_name, purchase_price, selling_price, material, product_description, average_rating)</w:t>
+      </w:r>
+    </w:p>
+    <w:p>
+      <w:pPr>
+        <w:numPr>
+          <w:ilvl w:val="0"/>
+          <w:numId w:val="15"/>
+        </w:numPr>
+        <w:rPr>
+          <w:rFonts w:ascii="Times New Roman" w:hAnsi="Times New Roman" w:cs="Times New Roman"/>
+          <w:sz w:val="28"/>
+          <w:szCs w:val="28"/>
+          <w:lang w:val="en-US"/>
+        </w:rPr>
+      </w:pPr>
+      <w:r>
+        <w:rPr>
+          <w:rFonts w:ascii="Times New Roman" w:hAnsi="Times New Roman" w:cs="Times New Roman"/>
+          <w:sz w:val="28"/>
+          <w:szCs w:val="28"/>
+          <w:lang w:val="en-US"/>
+        </w:rPr>
+        <w:t>product_category(</w:t>
+      </w:r>
+      <w:r>
+        <w:rPr>
+          <w:rFonts w:ascii="Times New Roman" w:hAnsi="Times New Roman" w:cs="Times New Roman"/>
+          <w:b/>
+          <w:bCs/>
+          <w:i/>
+          <w:iCs/>
+          <w:sz w:val="28"/>
+          <w:szCs w:val="28"/>
+          <w:u w:val="single"/>
+          <w:lang w:val="en-US"/>
+        </w:rPr>
+        <w:t>product_id</w:t>
+      </w:r>
+      <w:r>
+        <w:rPr>
+          <w:rFonts w:ascii="Times New Roman" w:hAnsi="Times New Roman" w:cs="Times New Roman"/>
+          <w:sz w:val="28"/>
+          <w:szCs w:val="28"/>
+          <w:lang w:val="en-US"/>
+        </w:rPr>
+        <w:t xml:space="preserve">, </w:t>
+      </w:r>
+      <w:r>
+        <w:rPr>
+          <w:rFonts w:ascii="Times New Roman" w:hAnsi="Times New Roman" w:cs="Times New Roman"/>
+          <w:b/>
+          <w:bCs/>
+          <w:i/>
+          <w:iCs/>
+          <w:sz w:val="28"/>
+          <w:szCs w:val="28"/>
+          <w:u w:val="single"/>
+          <w:lang w:val="en-US"/>
+        </w:rPr>
+        <w:t>category_id</w:t>
+      </w:r>
+      <w:r>
+        <w:rPr>
+          <w:rFonts w:ascii="Times New Roman" w:hAnsi="Times New Roman" w:cs="Times New Roman"/>
+          <w:sz w:val="28"/>
+          <w:szCs w:val="28"/>
+          <w:lang w:val="en-US"/>
+        </w:rPr>
+        <w:t xml:space="preserve">) (product_id, category_id là </w:t>
+      </w:r>
+      <w:r>
+        <w:rPr>
+          <w:rFonts w:ascii="Times New Roman" w:hAnsi="Times New Roman" w:cs="Times New Roman"/>
+          <w:b/>
+          <w:bCs/>
+          <w:sz w:val="28"/>
+          <w:szCs w:val="28"/>
+          <w:lang w:val="en-US"/>
+        </w:rPr>
+        <w:t>FK</w:t>
+      </w:r>
+      <w:r>
+        <w:rPr>
+          <w:rFonts w:ascii="Times New Roman" w:hAnsi="Times New Roman" w:cs="Times New Roman"/>
+          <w:b/>
+          <w:bCs/>
+          <w:sz w:val="28"/>
+          <w:szCs w:val="28"/>
+          <w:lang w:val="en-US"/>
+        </w:rPr>
+        <w:t>)</w:t>
+      </w:r>
+    </w:p>
+    <w:p>
+      <w:pPr>
+        <w:numPr>
+          <w:ilvl w:val="0"/>
+          <w:numId w:val="15"/>
+        </w:numPr>
+        <w:rPr>
+          <w:rFonts w:ascii="Times New Roman" w:hAnsi="Times New Roman" w:cs="Times New Roman"/>
+          <w:sz w:val="28"/>
+          <w:szCs w:val="28"/>
+          <w:lang w:val="en-US"/>
+        </w:rPr>
+      </w:pPr>
+      <w:r>
+        <w:rPr>
+          <w:rFonts w:ascii="Times New Roman" w:hAnsi="Times New Roman" w:cs="Times New Roman"/>
+          <w:sz w:val="28"/>
+          <w:szCs w:val="28"/>
+          <w:lang w:val="en-US"/>
+        </w:rPr>
+        <w:t>variant(</w:t>
+      </w:r>
+      <w:r>
+        <w:rPr>
+          <w:rFonts w:ascii="Times New Roman" w:hAnsi="Times New Roman" w:cs="Times New Roman"/>
+          <w:b/>
+          <w:bCs/>
+          <w:sz w:val="28"/>
+          <w:szCs w:val="28"/>
+          <w:u w:val="single"/>
+          <w:lang w:val="en-US"/>
+        </w:rPr>
+        <w:t>variant_id</w:t>
+      </w:r>
+      <w:r>
+        <w:rPr>
+          <w:rFonts w:ascii="Times New Roman" w:hAnsi="Times New Roman" w:cs="Times New Roman"/>
+          <w:sz w:val="28"/>
+          <w:szCs w:val="28"/>
+          <w:lang w:val="en-US"/>
+        </w:rPr>
+        <w:t xml:space="preserve">, </w:t>
+      </w:r>
+      <w:r>
+        <w:rPr>
+          <w:rFonts w:ascii="Times New Roman" w:hAnsi="Times New Roman" w:cs="Times New Roman"/>
+          <w:i/>
+          <w:iCs/>
+          <w:sz w:val="28"/>
+          <w:szCs w:val="28"/>
+          <w:lang w:val="en-US"/>
+        </w:rPr>
+        <w:t>product_id</w:t>
+      </w:r>
+      <w:r>
+        <w:rPr>
+          <w:rFonts w:ascii="Times New Roman" w:hAnsi="Times New Roman" w:cs="Times New Roman"/>
+          <w:sz w:val="28"/>
+          <w:szCs w:val="28"/>
+          <w:lang w:val="en-US"/>
+        </w:rPr>
+        <w:t>, color, size, stock_quantity)</w:t>
+      </w:r>
+    </w:p>
+    <w:p>
+      <w:pPr>
+        <w:numPr>
+          <w:ilvl w:val="0"/>
+          <w:numId w:val="15"/>
+        </w:numPr>
+        <w:rPr>
+          <w:rFonts w:ascii="Times New Roman" w:hAnsi="Times New Roman" w:cs="Times New Roman"/>
+          <w:sz w:val="28"/>
+          <w:szCs w:val="28"/>
+          <w:lang w:val="en-US"/>
+        </w:rPr>
+      </w:pPr>
+      <w:r>
+        <w:rPr>
+          <w:rFonts w:ascii="Times New Roman" w:hAnsi="Times New Roman" w:cs="Times New Roman"/>
+          <w:sz w:val="28"/>
+          <w:szCs w:val="28"/>
+          <w:lang w:val="en-US"/>
+        </w:rPr>
+        <w:lastRenderedPageBreak/>
+        <w:t>customer(</w:t>
+      </w:r>
+      <w:r>
+        <w:rPr>
+          <w:rFonts w:ascii="Times New Roman" w:hAnsi="Times New Roman" w:cs="Times New Roman"/>
+          <w:b/>
+          <w:sz w:val="28"/>
+          <w:szCs w:val="28"/>
+          <w:u w:val="single"/>
+          <w:lang w:val="en-US"/>
+        </w:rPr>
+        <w:t>customer_id</w:t>
+      </w:r>
+      <w:r>
+        <w:rPr>
+          <w:rFonts w:ascii="Times New Roman" w:hAnsi="Times New Roman" w:cs="Times New Roman"/>
+          <w:sz w:val="28"/>
+          <w:szCs w:val="28"/>
+          <w:lang w:val="en-US"/>
+        </w:rPr>
+        <w:t>, first_name, last_name, street, city, district, phone_number, email, credit_card, dob, gender, username, password)</w:t>
+      </w:r>
+    </w:p>
+    <w:p>
+      <w:pPr>
+        <w:numPr>
+          <w:ilvl w:val="0"/>
+          <w:numId w:val="15"/>
+        </w:numPr>
+        <w:rPr>
+          <w:rFonts w:ascii="Times New Roman" w:hAnsi="Times New Roman" w:cs="Times New Roman"/>
+          <w:sz w:val="28"/>
+          <w:szCs w:val="28"/>
+          <w:lang w:val="en-US"/>
+        </w:rPr>
+      </w:pPr>
+      <w:r>
+        <w:rPr>
+          <w:rFonts w:ascii="Times New Roman" w:hAnsi="Times New Roman" w:cs="Times New Roman"/>
+          <w:sz w:val="28"/>
+          <w:szCs w:val="28"/>
+          <w:lang w:val="en-US"/>
+        </w:rPr>
+        <w:t>feedback(</w:t>
+      </w:r>
+      <w:r>
+        <w:rPr>
+          <w:rFonts w:ascii="Times New Roman" w:hAnsi="Times New Roman" w:cs="Times New Roman"/>
+          <w:b/>
+          <w:bCs/>
+          <w:i/>
+          <w:sz w:val="28"/>
+          <w:szCs w:val="28"/>
+          <w:u w:val="single"/>
+          <w:lang w:val="en-US"/>
+        </w:rPr>
+        <w:t>orderdetail_id</w:t>
+      </w:r>
+      <w:r>
+        <w:rPr>
+          <w:rFonts w:ascii="Times New Roman" w:hAnsi="Times New Roman" w:cs="Times New Roman"/>
+          <w:iCs/>
+          <w:sz w:val="28"/>
+          <w:szCs w:val="28"/>
+          <w:lang w:val="en-US"/>
+        </w:rPr>
+        <w:t xml:space="preserve">, feedback, </w:t>
+      </w:r>
+      <w:r>
+        <w:rPr>
+          <w:rFonts w:ascii="Times New Roman" w:hAnsi="Times New Roman" w:cs="Times New Roman"/>
+          <w:sz w:val="28"/>
+          <w:szCs w:val="28"/>
+          <w:lang w:val="en-US"/>
+        </w:rPr>
+        <w:t xml:space="preserve">rating, feedback_date) (orderdetail_id là </w:t>
+      </w:r>
+      <w:r>
+        <w:rPr>
+          <w:rFonts w:ascii="Times New Roman" w:hAnsi="Times New Roman" w:cs="Times New Roman"/>
+          <w:b/>
+          <w:bCs/>
+          <w:sz w:val="28"/>
+          <w:szCs w:val="28"/>
+          <w:lang w:val="en-US"/>
+        </w:rPr>
+        <w:t>FK</w:t>
+      </w:r>
+      <w:r>
+        <w:rPr>
+          <w:rFonts w:ascii="Times New Roman" w:hAnsi="Times New Roman" w:cs="Times New Roman"/>
+          <w:sz w:val="28"/>
+          <w:szCs w:val="28"/>
+          <w:lang w:val="en-US"/>
+        </w:rPr>
+        <w:t>)</w:t>
+      </w:r>
+    </w:p>
+    <w:p>
+      <w:pPr>
+        <w:numPr>
+          <w:ilvl w:val="0"/>
+          <w:numId w:val="15"/>
+        </w:numPr>
+        <w:rPr>
+          <w:rFonts w:ascii="Times New Roman" w:hAnsi="Times New Roman" w:cs="Times New Roman"/>
+          <w:sz w:val="28"/>
+          <w:szCs w:val="28"/>
+          <w:lang w:val="en-US"/>
+        </w:rPr>
+      </w:pPr>
+      <w:r>
+        <w:rPr>
+          <w:rFonts w:ascii="Times New Roman" w:hAnsi="Times New Roman" w:cs="Times New Roman"/>
+          <w:sz w:val="28"/>
+          <w:szCs w:val="28"/>
+          <w:lang w:val="en-US"/>
+        </w:rPr>
+        <w:t>orderdetail(</w:t>
+      </w:r>
+      <w:r>
+        <w:rPr>
+          <w:rFonts w:ascii="Times New Roman" w:hAnsi="Times New Roman" w:cs="Times New Roman"/>
+          <w:b/>
+          <w:sz w:val="28"/>
+          <w:szCs w:val="28"/>
+          <w:u w:val="single"/>
+          <w:lang w:val="en-US"/>
+        </w:rPr>
+        <w:t>orderdetail_id</w:t>
+      </w:r>
+      <w:r>
+        <w:rPr>
+          <w:rFonts w:ascii="Times New Roman" w:hAnsi="Times New Roman" w:cs="Times New Roman"/>
+          <w:sz w:val="28"/>
+          <w:szCs w:val="28"/>
+          <w:lang w:val="en-US"/>
+        </w:rPr>
+        <w:t>,</w:t>
+      </w:r>
+      <w:r>
+        <w:rPr>
+          <w:rFonts w:ascii="Times New Roman" w:hAnsi="Times New Roman" w:cs="Times New Roman"/>
+          <w:i/>
+          <w:sz w:val="28"/>
+          <w:szCs w:val="28"/>
+          <w:lang w:val="en-US"/>
+        </w:rPr>
+        <w:t xml:space="preserve"> order_id</w:t>
+      </w:r>
+      <w:r>
+        <w:rPr>
+          <w:rFonts w:ascii="Times New Roman" w:hAnsi="Times New Roman" w:cs="Times New Roman"/>
+          <w:sz w:val="28"/>
+          <w:szCs w:val="28"/>
+          <w:lang w:val="en-US"/>
+        </w:rPr>
+        <w:t xml:space="preserve">, </w:t>
+      </w:r>
+      <w:r>
+        <w:rPr>
+          <w:rFonts w:ascii="Times New Roman" w:hAnsi="Times New Roman" w:cs="Times New Roman"/>
+          <w:i/>
+          <w:sz w:val="28"/>
+          <w:szCs w:val="28"/>
+          <w:lang w:val="en-US"/>
+        </w:rPr>
+        <w:t>variant_id</w:t>
+      </w:r>
+      <w:r>
+        <w:rPr>
+          <w:rFonts w:ascii="Times New Roman" w:hAnsi="Times New Roman" w:cs="Times New Roman"/>
+          <w:sz w:val="28"/>
+          <w:szCs w:val="28"/>
+          <w:lang w:val="en-US"/>
+        </w:rPr>
+        <w:t>, order_quantity, unit_price, discount, sub_total)</w:t>
+      </w:r>
+    </w:p>
+    <w:p>
+      <w:pPr>
+        <w:numPr>
+          <w:ilvl w:val="0"/>
+          <w:numId w:val="15"/>
+        </w:numPr>
+        <w:rPr>
+          <w:rFonts w:ascii="Times New Roman" w:hAnsi="Times New Roman" w:cs="Times New Roman"/>
+          <w:sz w:val="28"/>
+          <w:szCs w:val="28"/>
+          <w:lang w:val="en-US"/>
+        </w:rPr>
+      </w:pPr>
+      <w:r>
+        <w:rPr>
+          <w:rFonts w:ascii="Times New Roman" w:hAnsi="Times New Roman" w:cs="Times New Roman"/>
+          <w:sz w:val="28"/>
+          <w:szCs w:val="28"/>
+          <w:lang w:val="en-US"/>
+        </w:rPr>
+        <w:t>order(</w:t>
+      </w:r>
+      <w:r>
+        <w:rPr>
+          <w:rFonts w:ascii="Times New Roman" w:hAnsi="Times New Roman" w:cs="Times New Roman"/>
+          <w:b/>
+          <w:bCs/>
+          <w:sz w:val="28"/>
+          <w:szCs w:val="28"/>
+          <w:u w:val="single"/>
+          <w:lang w:val="en-US"/>
+        </w:rPr>
+        <w:t>order_id</w:t>
+      </w:r>
+      <w:r>
+        <w:rPr>
+          <w:rFonts w:ascii="Times New Roman" w:hAnsi="Times New Roman" w:cs="Times New Roman"/>
+          <w:sz w:val="28"/>
+          <w:szCs w:val="28"/>
+          <w:lang w:val="en-US"/>
+        </w:rPr>
+        <w:t xml:space="preserve">, </w:t>
+      </w:r>
+      <w:r>
+        <w:rPr>
+          <w:rFonts w:ascii="Times New Roman" w:hAnsi="Times New Roman" w:cs="Times New Roman"/>
+          <w:i/>
+          <w:iCs/>
+          <w:sz w:val="28"/>
+          <w:szCs w:val="28"/>
+          <w:lang w:val="en-US"/>
+        </w:rPr>
+        <w:t>customer_id</w:t>
+      </w:r>
+      <w:r>
+        <w:rPr>
+          <w:rFonts w:ascii="Times New Roman" w:hAnsi="Times New Roman" w:cs="Times New Roman"/>
+          <w:sz w:val="28"/>
+          <w:szCs w:val="28"/>
+          <w:lang w:val="en-US"/>
+        </w:rPr>
+        <w:t>, total_amount, total_discount, final_amount, order_date, status, payment_method, note)</w:t>
+      </w:r>
+    </w:p>
+    <w:p>
+      <w:pPr>
+        <w:numPr>
+          <w:ilvl w:val="0"/>
+          <w:numId w:val="15"/>
+        </w:numPr>
+        <w:rPr>
+          <w:rFonts w:ascii="Times New Roman" w:hAnsi="Times New Roman" w:cs="Times New Roman"/>
+          <w:sz w:val="28"/>
+          <w:szCs w:val="28"/>
+          <w:lang w:val="en-US"/>
+        </w:rPr>
+      </w:pPr>
+      <w:r>
+        <w:rPr>
+          <w:rFonts w:ascii="Times New Roman" w:hAnsi="Times New Roman" w:cs="Times New Roman"/>
+          <w:sz w:val="28"/>
+          <w:szCs w:val="28"/>
+          <w:lang w:val="en-US"/>
+        </w:rPr>
+        <w:t>employee(</w:t>
+      </w:r>
+      <w:r>
+        <w:rPr>
+          <w:rFonts w:ascii="Times New Roman" w:hAnsi="Times New Roman" w:cs="Times New Roman"/>
+          <w:b/>
+          <w:bCs/>
+          <w:sz w:val="28"/>
+          <w:szCs w:val="28"/>
+          <w:u w:val="single"/>
+          <w:lang w:val="en-US"/>
+        </w:rPr>
+        <w:t>employee_id</w:t>
+      </w:r>
+      <w:r>
+        <w:rPr>
+          <w:rFonts w:ascii="Times New Roman" w:hAnsi="Times New Roman" w:cs="Times New Roman"/>
+          <w:sz w:val="28"/>
+          <w:szCs w:val="28"/>
+          <w:lang w:val="en-US"/>
+        </w:rPr>
+        <w:t>, first_name, last_name, dob, phone_number, email, username, password)</w:t>
+      </w:r>
+    </w:p>
+    <w:p>
+      <w:pPr>
+        <w:numPr>
+          <w:ilvl w:val="0"/>
+          <w:numId w:val="15"/>
+        </w:numPr>
+        <w:rPr>
+          <w:rFonts w:ascii="Times New Roman" w:hAnsi="Times New Roman" w:cs="Times New Roman"/>
+          <w:sz w:val="28"/>
+          <w:szCs w:val="28"/>
+          <w:lang w:val="en-US"/>
+        </w:rPr>
+      </w:pPr>
+      <w:r>
+        <w:rPr>
+          <w:rFonts w:ascii="Times New Roman" w:hAnsi="Times New Roman" w:cs="Times New Roman"/>
+          <w:sz w:val="28"/>
+          <w:szCs w:val="28"/>
+          <w:lang w:val="en-US"/>
+        </w:rPr>
+        <w:t>status_history(</w:t>
+      </w:r>
+      <w:r>
+        <w:rPr>
+          <w:rFonts w:ascii="Times New Roman" w:hAnsi="Times New Roman" w:cs="Times New Roman"/>
+          <w:b/>
+          <w:bCs/>
+          <w:i/>
+          <w:iCs/>
+          <w:sz w:val="28"/>
+          <w:szCs w:val="28"/>
+          <w:u w:val="single"/>
+          <w:lang w:val="en-US"/>
+        </w:rPr>
+        <w:t>employee_id</w:t>
+      </w:r>
+      <w:r>
+        <w:rPr>
+          <w:rFonts w:ascii="Times New Roman" w:hAnsi="Times New Roman" w:cs="Times New Roman"/>
+          <w:sz w:val="28"/>
+          <w:szCs w:val="28"/>
+          <w:lang w:val="en-US"/>
+        </w:rPr>
+        <w:t xml:space="preserve">, </w:t>
+      </w:r>
+      <w:r>
+        <w:rPr>
+          <w:rFonts w:ascii="Times New Roman" w:hAnsi="Times New Roman" w:cs="Times New Roman"/>
+          <w:b/>
+          <w:bCs/>
+          <w:i/>
+          <w:iCs/>
+          <w:sz w:val="28"/>
+          <w:szCs w:val="28"/>
+          <w:u w:val="single"/>
+          <w:lang w:val="en-US"/>
+        </w:rPr>
+        <w:t>order_id</w:t>
+      </w:r>
+      <w:r>
+        <w:rPr>
+          <w:rFonts w:ascii="Times New Roman" w:hAnsi="Times New Roman" w:cs="Times New Roman"/>
+          <w:sz w:val="28"/>
+          <w:szCs w:val="28"/>
+          <w:lang w:val="en-US"/>
+        </w:rPr>
+        <w:t xml:space="preserve">, </w:t>
+      </w:r>
+      <w:r>
+        <w:rPr>
+          <w:rFonts w:ascii="Times New Roman" w:hAnsi="Times New Roman" w:cs="Times New Roman"/>
+          <w:b/>
+          <w:bCs/>
+          <w:sz w:val="28"/>
+          <w:szCs w:val="28"/>
+          <w:u w:val="single"/>
+          <w:lang w:val="en-US"/>
+        </w:rPr>
+        <w:t>date_changed</w:t>
+      </w:r>
+      <w:r>
+        <w:rPr>
+          <w:rFonts w:ascii="Times New Roman" w:hAnsi="Times New Roman" w:cs="Times New Roman"/>
+          <w:sz w:val="28"/>
+          <w:szCs w:val="28"/>
+          <w:lang w:val="en-US"/>
+        </w:rPr>
+        <w:t xml:space="preserve">, status) (employee_id, order_id là </w:t>
+      </w:r>
+      <w:r>
+        <w:rPr>
+          <w:rFonts w:ascii="Times New Roman" w:hAnsi="Times New Roman" w:cs="Times New Roman"/>
+          <w:b/>
+          <w:bCs/>
+          <w:sz w:val="28"/>
+          <w:szCs w:val="28"/>
+          <w:lang w:val="en-US"/>
+        </w:rPr>
+        <w:t>FK</w:t>
+      </w:r>
+      <w:r>
+        <w:rPr>
+          <w:rFonts w:ascii="Times New Roman" w:hAnsi="Times New Roman" w:cs="Times New Roman"/>
+          <w:sz w:val="28"/>
+          <w:szCs w:val="28"/>
+          <w:lang w:val="en-US"/>
+        </w:rPr>
+        <w:t>)</w:t>
+      </w:r>
+    </w:p>
+    <w:p>
+      <w:pPr>
+        <w:numPr>
+          <w:ilvl w:val="0"/>
+          <w:numId w:val="12"/>
+        </w:numPr>
+        <w:rPr>
+          <w:rFonts w:ascii="Times New Roman" w:hAnsi="Times New Roman" w:cs="Times New Roman"/>
+          <w:sz w:val="28"/>
+          <w:szCs w:val="28"/>
+          <w:lang w:val="en-US"/>
+        </w:rPr>
+      </w:pPr>
+      <w:r>
+        <w:rPr>
+          <w:rFonts w:ascii="Times New Roman" w:hAnsi="Times New Roman" w:cs="Times New Roman"/>
+          <w:sz w:val="28"/>
+          <w:szCs w:val="28"/>
+          <w:lang w:val="en-US"/>
+        </w:rPr>
+        <w:t>Sơ đồ</w:t>
+      </w:r>
+    </w:p>
+    <w:p>
+      <w:pPr>
+        <w:rPr>
+          <w:rFonts w:ascii="Times New Roman" w:hAnsi="Times New Roman" w:cs="Times New Roman"/>
+          <w:sz w:val="28"/>
+          <w:szCs w:val="28"/>
+          <w:lang w:val="en-US"/>
+        </w:rPr>
+      </w:pPr>
+      <w:r>
+        <w:rPr>
+          <w:rFonts w:ascii="Times New Roman" w:hAnsi="Times New Roman" w:cs="Times New Roman"/>
+          <w:noProof/>
+          <w:sz w:val="28"/>
+          <w:szCs w:val="28"/>
+          <w:lang w:val="en-US"/>
+        </w:rPr>
+        <w:drawing>
+          <wp:inline distT="0" distB="0" distL="0" distR="0" wp14:anchorId="6DBA8F8B" wp14:editId="78515B49">
+            <wp:extent cx="5731510" cy="3614420"/>
+            <wp:effectExtent l="0" t="0" r="2540" b="5080"/>
+            <wp:docPr id="1610928185" name="Picture 3" descr="A screenshot of a computer&#10;&#10;AI-generated content may be incorrect."/>
+            <wp:cNvGraphicFramePr>
+              <a:graphicFrameLocks xmlns:a="http://schemas.openxmlformats.org/drawingml/2006/main" noChangeAspect="1"/>
+            </wp:cNvGraphicFramePr>
+            <a:graphic xmlns:a="http://schemas.openxmlformats.org/drawingml/2006/main">
+              <a:graphicData uri="http://schemas.openxmlformats.org/drawingml/2006/picture">
+                <pic:pic xmlns:pic="http://schemas.openxmlformats.org/drawingml/2006/picture">
+                  <pic:nvPicPr>
+                    <pic:cNvPr id="1610928185" name="Picture 3" descr="A screenshot of a computer&#10;&#10;AI-generated content may be incorrect."/>
+                    <pic:cNvPicPr/>
+                  </pic:nvPicPr>
+                  <pic:blipFill>
+                    <a:blip r:embed="rId10">
+                      <a:extLst>
+                        <a:ext uri="{28A0092B-C50C-407E-A947-70E740481C1C}">
+                          <a14:useLocalDpi xmlns:a14="http://schemas.microsoft.com/office/drawing/2010/main" val="0"/>
+                        </a:ext>
+                      </a:extLst>
+                    </a:blip>
+                    <a:stretch>
+                      <a:fillRect/>
+                    </a:stretch>
+                  </pic:blipFill>
+                  <pic:spPr>
+                    <a:xfrm>
+                      <a:off x="0" y="0"/>
+                      <a:ext cx="5731510" cy="3614420"/>
+                    </a:xfrm>
+                    <a:prstGeom prst="rect">
+                      <a:avLst/>
+                    </a:prstGeom>
+                  </pic:spPr>
+                </pic:pic>
+              </a:graphicData>
+            </a:graphic>
+          </wp:inline>
+        </w:drawing>
+      </w:r>
+    </w:p>
+    <w:p>
+      <w:pPr>
+        <w:numPr>
+          <w:ilvl w:val="0"/>
+          <w:numId w:val="13"/>
+        </w:numPr>
+        <w:rPr>
+          <w:rFonts w:ascii="Times New Roman" w:hAnsi="Times New Roman" w:cs="Times New Roman"/>
+          <w:b/>
+          <w:bCs/>
+          <w:sz w:val="28"/>
+          <w:szCs w:val="28"/>
+          <w:lang w:val="en-US"/>
+        </w:rPr>
+      </w:pPr>
+      <w:r>
+        <w:rPr>
+          <w:rFonts w:ascii="Times New Roman" w:hAnsi="Times New Roman" w:cs="Times New Roman"/>
+          <w:b/>
+          <w:bCs/>
+          <w:sz w:val="28"/>
+          <w:szCs w:val="28"/>
+          <w:lang w:val="en-US"/>
+        </w:rPr>
+        <w:t>Cần gì nữa k nhể</w:t>
+      </w:r>
     </w:p>
     <w:sectPr>
       <w:pgSz w:w="11906" w:h="16838" w:code="9"/>

</xml_diff>